<commit_message>
3rd chapter first section
</commit_message>
<xml_diff>
--- a/2nd chapter experiment setup.docx
+++ b/2nd chapter experiment setup.docx
@@ -2148,6 +2148,9 @@
           <m:t>5</m:t>
         </m:r>
         <m:r>
+          <m:rPr>
+            <m:sty m:val="p"/>
+          </m:rPr>
           <w:rPr>
             <w:rFonts w:ascii="Cambria Math" w:eastAsia="Times New Roman"/>
             <w:noProof/>
@@ -2188,6 +2191,9 @@
           <m:t>5</m:t>
         </m:r>
         <m:r>
+          <m:rPr>
+            <m:sty m:val="p"/>
+          </m:rPr>
           <w:rPr>
             <w:rFonts w:ascii="Cambria Math" w:eastAsia="Times New Roman"/>
             <w:noProof/>
@@ -2228,6 +2234,9 @@
           <m:t>5</m:t>
         </m:r>
         <m:r>
+          <m:rPr>
+            <m:sty m:val="p"/>
+          </m:rPr>
           <w:rPr>
             <w:rFonts w:ascii="Cambria Math" w:eastAsia="Times New Roman"/>
             <w:noProof/>
@@ -2268,6 +2277,9 @@
           <m:t>5</m:t>
         </m:r>
         <m:r>
+          <m:rPr>
+            <m:sty m:val="p"/>
+          </m:rPr>
           <w:rPr>
             <w:rFonts w:ascii="Cambria Math" w:eastAsia="Times New Roman"/>
             <w:noProof/>
@@ -4010,7 +4022,15 @@
         </m:acc>
       </m:oMath>
       <w:r>
-        <w:t xml:space="preserve"> direction and anther beam of </w:t>
+        <w:t xml:space="preserve"> direction and anth</w:t>
+      </w:r>
+      <w:proofErr w:type="spellStart"/>
+      <w:r>
+        <w:t>er</w:t>
+      </w:r>
+      <w:proofErr w:type="spellEnd"/>
+      <w:r>
+        <w:t xml:space="preserve"> beam of </w:t>
       </w:r>
       <m:oMath>
         <m:sSub>
@@ -4246,7 +4266,15 @@
         </m:r>
       </m:oMath>
       <w:r>
-        <w:t>state. The atom absorbs a photon and is pushed back to the center. It will then scatter the absorbed photon. But as long as the field is weak, the scattering direction is random, which generates a net force of pushing back on the atom. So the atom will be cooled and confined in the MO</w:t>
+        <w:t>state. The atom absorbs a photon and is pushed back to the center. It will then sc</w:t>
+      </w:r>
+      <w:proofErr w:type="spellStart"/>
+      <w:r>
+        <w:t>atter</w:t>
+      </w:r>
+      <w:proofErr w:type="spellEnd"/>
+      <w:r>
+        <w:t xml:space="preserve"> the absorbed photon. But as long as the field is weak, the scattering direction is random, which generates a net force of pushing back on the atom. So the atom will be cooled and confined in the MO</w:t>
       </w:r>
       <w:r>
         <w:t>T</w:t>
@@ -10875,79 +10903,8 @@
         </m:r>
       </m:oMath>
       <w:r>
-        <w:t xml:space="preserve">K. And the density of the MOT can go up to more than </w:t>
-      </w:r>
-      <m:oMath>
-        <m:r>
-          <w:rPr>
-            <w:rFonts w:ascii="Cambria Math" w:hAnsi="Cambria Math"/>
-          </w:rPr>
-          <m:t>3×</m:t>
-        </m:r>
-        <m:sSup>
-          <m:sSupPr>
-            <m:ctrlPr>
-              <w:rPr>
-                <w:rFonts w:ascii="Cambria Math" w:hAnsi="Cambria Math"/>
-                <w:i/>
-              </w:rPr>
-            </m:ctrlPr>
-          </m:sSupPr>
-          <m:e>
-            <m:r>
-              <w:rPr>
-                <w:rFonts w:ascii="Cambria Math" w:hAnsi="Cambria Math"/>
-              </w:rPr>
-              <m:t>10</m:t>
-            </m:r>
-          </m:e>
-          <m:sup>
-            <m:r>
-              <w:rPr>
-                <w:rFonts w:ascii="Cambria Math" w:hAnsi="Cambria Math"/>
-              </w:rPr>
-              <m:t>9</m:t>
-            </m:r>
-          </m:sup>
-        </m:sSup>
-        <m:r>
-          <w:rPr>
-            <w:rFonts w:ascii="Cambria Math" w:hAnsi="Cambria Math"/>
-          </w:rPr>
-          <m:t xml:space="preserve"> </m:t>
-        </m:r>
-        <m:sSup>
-          <m:sSupPr>
-            <m:ctrlPr>
-              <w:rPr>
-                <w:rFonts w:ascii="Cambria Math" w:hAnsi="Cambria Math"/>
-              </w:rPr>
-            </m:ctrlPr>
-          </m:sSupPr>
-          <m:e>
-            <m:r>
-              <m:rPr>
-                <m:sty m:val="p"/>
-              </m:rPr>
-              <w:rPr>
-                <w:rFonts w:ascii="Cambria Math" w:hAnsi="Cambria Math"/>
-              </w:rPr>
-              <m:t>cm</m:t>
-            </m:r>
-          </m:e>
-          <m:sup>
-            <m:r>
-              <m:rPr>
-                <m:sty m:val="p"/>
-              </m:rPr>
-              <w:rPr>
-                <w:rFonts w:ascii="Cambria Math" w:hAnsi="Cambria Math"/>
-              </w:rPr>
-              <m:t>-3</m:t>
-            </m:r>
-          </m:sup>
-        </m:sSup>
-      </m:oMath>
+        <w:t>K</w:t>
+      </w:r>
       <w:r>
         <w:t xml:space="preserve">. </w:t>
       </w:r>
@@ -10958,6 +10915,12 @@
         <w:t xml:space="preserve"> and calibrate the density</w:t>
       </w:r>
       <w:r>
+        <w:rPr>
+          <w:rFonts w:hint="eastAsia"/>
+        </w:rPr>
+        <w:t xml:space="preserve"> of atoms trapped in the MOT</w:t>
+      </w:r>
+      <w:r>
         <w:t xml:space="preserve"> </w:t>
       </w:r>
       <w:r>
@@ -10974,6 +10937,15 @@
       </w:r>
       <w:r>
         <w:fldChar w:fldCharType="end"/>
+      </w:r>
+      <w:r>
+        <w:rPr>
+          <w:rFonts w:hint="eastAsia"/>
+        </w:rPr>
+        <w:t xml:space="preserve">. A brief introduction of the method is </w:t>
+      </w:r>
+      <w:r>
+        <w:t>provided below</w:t>
       </w:r>
       <w:r>
         <w:t xml:space="preserve">. </w:t>
@@ -11632,10 +11604,14 @@
     </w:p>
     <w:p>
       <w:pPr>
-        <w:pStyle w:val="ParagraphyContent"/>
-        <w:jc w:val="center"/>
-        <w:rPr>
-          <w:iCs/>
+        <w:pStyle w:val="Caption"/>
+        <w:tabs>
+          <w:tab w:val="center" w:pos="4320"/>
+          <w:tab w:val="right" w:pos="8640"/>
+        </w:tabs>
+        <w:jc w:val="right"/>
+        <w:rPr>
+          <w:iCs w:val="0"/>
           <w:kern w:val="24"/>
           <w:szCs w:val="23"/>
         </w:rPr>
@@ -11647,7 +11623,6 @@
               <w:rPr>
                 <w:rFonts w:ascii="Cambria Math" w:hAnsi="Cambria Math"/>
                 <w:i/>
-                <w:iCs/>
                 <w:kern w:val="24"/>
                 <w:szCs w:val="23"/>
               </w:rPr>
@@ -11688,7 +11663,6 @@
               <w:rPr>
                 <w:rFonts w:ascii="Cambria Math" w:hAnsi="Cambria Math"/>
                 <w:i/>
-                <w:iCs/>
                 <w:kern w:val="24"/>
                 <w:szCs w:val="23"/>
               </w:rPr>
@@ -11721,7 +11695,6 @@
               <w:rPr>
                 <w:rFonts w:ascii="Cambria Math" w:hAnsi="Cambria Math"/>
                 <w:i/>
-                <w:iCs/>
                 <w:kern w:val="24"/>
                 <w:szCs w:val="23"/>
               </w:rPr>
@@ -11751,17 +11724,53 @@
       </m:oMath>
       <w:r>
         <w:rPr>
+          <w:kern w:val="24"/>
+          <w:szCs w:val="23"/>
+        </w:rPr>
+        <w:t xml:space="preserve"> </w:t>
+      </w:r>
+      <w:r>
+        <w:rPr>
+          <w:kern w:val="24"/>
+          <w:szCs w:val="23"/>
+        </w:rPr>
+        <w:tab/>
+      </w:r>
+      <w:r>
+        <w:t xml:space="preserve">( </w:t>
+      </w:r>
+      <w:fldSimple w:instr=" STYLEREF 1 \s ">
+        <w:r>
+          <w:rPr>
+            <w:noProof/>
+          </w:rPr>
+          <w:t>2</w:t>
+        </w:r>
+      </w:fldSimple>
+      <w:r>
+        <w:t>.</w:t>
+      </w:r>
+      <w:fldSimple w:instr=" SEQ ( \* ARABIC \s 1 ">
+        <w:r>
+          <w:rPr>
+            <w:noProof/>
+          </w:rPr>
+          <w:t>1</w:t>
+        </w:r>
+      </w:fldSimple>
+      <w:r>
+        <w:t>)</w:t>
+      </w:r>
+    </w:p>
+    <w:p>
+      <w:pPr>
+        <w:pStyle w:val="ParagraphyContent"/>
+        <w:ind w:firstLine="0"/>
+        <w:rPr>
           <w:iCs/>
           <w:kern w:val="24"/>
           <w:szCs w:val="23"/>
         </w:rPr>
-        <w:t xml:space="preserve"> </w:t>
-      </w:r>
-    </w:p>
-    <w:p>
-      <w:pPr>
-        <w:pStyle w:val="ParagraphyContent"/>
-        <w:ind w:firstLine="0"/>
       </w:pPr>
       <w:r>
         <w:rPr>
@@ -11829,7 +11838,7 @@
           <w:kern w:val="24"/>
           <w:szCs w:val="23"/>
         </w:rPr>
-        <w:t>Then we can get the total atom number :</w:t>
+        <w:t>Then w</w:t>
       </w:r>
       <w:r>
         <w:rPr>
@@ -11837,8 +11846,30 @@
           <w:kern w:val="24"/>
           <w:szCs w:val="23"/>
         </w:rPr>
-        <w:t xml:space="preserve"> </w:t>
-      </w:r>
+        <w:t>e can get the total atom number</w:t>
+      </w:r>
+      <w:r>
+        <w:rPr>
+          <w:iCs/>
+          <w:kern w:val="24"/>
+          <w:szCs w:val="23"/>
+        </w:rPr>
+        <w:t>:</w:t>
+      </w:r>
+    </w:p>
+    <w:p>
+      <w:pPr>
+        <w:pStyle w:val="Caption"/>
+        <w:tabs>
+          <w:tab w:val="center" w:pos="4320"/>
+        </w:tabs>
+        <w:jc w:val="right"/>
+        <w:rPr>
+          <w:iCs w:val="0"/>
+          <w:kern w:val="24"/>
+          <w:szCs w:val="23"/>
+        </w:rPr>
+      </w:pPr>
       <m:oMath>
         <m:r>
           <w:rPr>
@@ -11854,7 +11885,6 @@
               <w:rPr>
                 <w:rFonts w:ascii="Cambria Math" w:hAnsi="Cambria Math"/>
                 <w:i/>
-                <w:iCs/>
                 <w:kern w:val="24"/>
                 <w:szCs w:val="23"/>
               </w:rPr>
@@ -11895,7 +11925,6 @@
               <w:rPr>
                 <w:rFonts w:ascii="Cambria Math" w:hAnsi="Cambria Math"/>
                 <w:i/>
-                <w:iCs/>
                 <w:kern w:val="24"/>
                 <w:szCs w:val="23"/>
               </w:rPr>
@@ -11925,7 +11954,6 @@
       </m:oMath>
       <w:r>
         <w:rPr>
-          <w:iCs/>
           <w:kern w:val="24"/>
           <w:szCs w:val="23"/>
         </w:rPr>
@@ -11933,18 +11961,52 @@
       </w:r>
       <w:r>
         <w:rPr>
-          <w:iCs/>
+          <w:rFonts w:hint="eastAsia"/>
           <w:kern w:val="24"/>
           <w:szCs w:val="23"/>
         </w:rPr>
-        <w:t xml:space="preserve">. </w:t>
+        <w:t>.</w:t>
+      </w:r>
+      <w:bookmarkStart w:id="15" w:name="_GoBack"/>
+      <w:bookmarkEnd w:id="15"/>
+      <w:r>
+        <w:rPr>
+          <w:kern w:val="24"/>
+          <w:szCs w:val="23"/>
+        </w:rPr>
+        <w:tab/>
+      </w:r>
+      <w:r>
+        <w:t xml:space="preserve">( </w:t>
+      </w:r>
+      <w:fldSimple w:instr=" STYLEREF 1 \s ">
+        <w:r>
+          <w:rPr>
+            <w:noProof/>
+          </w:rPr>
+          <w:t>2</w:t>
+        </w:r>
+      </w:fldSimple>
+      <w:r>
+        <w:t>.</w:t>
+      </w:r>
+      <w:fldSimple w:instr=" SEQ ( \* ARABIC \s 1 ">
+        <w:r>
+          <w:rPr>
+            <w:noProof/>
+          </w:rPr>
+          <w:t>2</w:t>
+        </w:r>
+      </w:fldSimple>
+      <w:r>
+        <w:t>)</w:t>
       </w:r>
     </w:p>
     <w:p>
       <w:pPr>
         <w:pStyle w:val="Heading2"/>
       </w:pPr>
-      <w:bookmarkStart w:id="15" w:name="_Toc444874011"/>
+      <w:bookmarkStart w:id="16" w:name="_Toc444874011"/>
       <w:r>
         <w:lastRenderedPageBreak/>
         <w:t>Lasers</w:t>
@@ -11952,13 +12014,13 @@
       <w:r>
         <w:t xml:space="preserve"> and Amplifiers</w:t>
       </w:r>
-      <w:bookmarkEnd w:id="15"/>
+      <w:bookmarkEnd w:id="16"/>
     </w:p>
     <w:p>
       <w:pPr>
         <w:pStyle w:val="Heading3"/>
       </w:pPr>
-      <w:bookmarkStart w:id="16" w:name="_Toc444874012"/>
+      <w:bookmarkStart w:id="17" w:name="_Toc444874012"/>
       <w:proofErr w:type="gramStart"/>
       <w:r>
         <w:t>Nd:YAG</w:t>
@@ -11973,7 +12035,7 @@
       <w:r>
         <w:t>s</w:t>
       </w:r>
-      <w:bookmarkEnd w:id="16"/>
+      <w:bookmarkEnd w:id="17"/>
     </w:p>
     <w:p>
       <w:pPr>
@@ -13527,7 +13589,7 @@
       <w:pPr>
         <w:pStyle w:val="Caption"/>
       </w:pPr>
-      <w:bookmarkStart w:id="17" w:name="_Toc444874033"/>
+      <w:bookmarkStart w:id="18" w:name="_Toc444874033"/>
       <w:r>
         <w:t xml:space="preserve">Figure </w:t>
       </w:r>
@@ -13615,7 +13677,7 @@
         </w:rPr>
         <w:t>. It is a typical Four-level Transition Scheme.</w:t>
       </w:r>
-      <w:bookmarkEnd w:id="17"/>
+      <w:bookmarkEnd w:id="18"/>
       <w:r>
         <w:rPr>
           <w:rFonts w:eastAsia="宋体"/>
@@ -13680,8 +13742,8 @@
       <w:pPr>
         <w:pStyle w:val="Caption"/>
       </w:pPr>
-      <w:bookmarkStart w:id="18" w:name="_Ref444866008"/>
-      <w:bookmarkStart w:id="19" w:name="_Toc444874034"/>
+      <w:bookmarkStart w:id="19" w:name="_Ref444866008"/>
+      <w:bookmarkStart w:id="20" w:name="_Toc444874034"/>
       <w:r>
         <w:t xml:space="preserve">Figure </w:t>
       </w:r>
@@ -13704,7 +13766,7 @@
           <w:t>6</w:t>
         </w:r>
       </w:fldSimple>
-      <w:bookmarkEnd w:id="18"/>
+      <w:bookmarkEnd w:id="19"/>
       <w:r>
         <w:t xml:space="preserve">: Layout of Continuum </w:t>
       </w:r>
@@ -13716,7 +13778,7 @@
       <w:r>
         <w:t xml:space="preserve"> Nd:YAG laser. It can output beams of 4 different frequencies.</w:t>
       </w:r>
-      <w:bookmarkEnd w:id="19"/>
+      <w:bookmarkEnd w:id="20"/>
       <w:r>
         <w:t xml:space="preserve"> </w:t>
       </w:r>
@@ -13833,7 +13895,7 @@
       <w:pPr>
         <w:pStyle w:val="Heading3"/>
       </w:pPr>
-      <w:bookmarkStart w:id="20" w:name="_Toc444874013"/>
+      <w:bookmarkStart w:id="21" w:name="_Toc444874013"/>
       <w:r>
         <w:t>Diode L</w:t>
       </w:r>
@@ -13842,148 +13904,97 @@
       </w:r>
       <w:r>
         <w:t>s</w:t>
-      </w:r>
-      <w:bookmarkEnd w:id="20"/>
-    </w:p>
-    <w:p>
-      <w:pPr>
-        <w:pStyle w:val="ParagraphyContent"/>
-      </w:pPr>
-      <w:r>
-        <w:t xml:space="preserve">Diode lasers are lasers using a </w:t>
-      </w:r>
-      <w:r>
-        <w:rPr>
-          <w:rFonts w:ascii="Cambria Math" w:hAnsi="Cambria Math"/>
-          <w:i/>
-        </w:rPr>
-        <w:t>p-n</w:t>
-      </w:r>
-      <w:r>
-        <w:t xml:space="preserve"> junction or a </w:t>
-      </w:r>
-      <w:r>
-        <w:rPr>
-          <w:rFonts w:ascii="Cambria Math" w:hAnsi="Cambria Math"/>
-          <w:i/>
-        </w:rPr>
-        <w:t>p-</w:t>
-      </w:r>
-      <w:proofErr w:type="spellStart"/>
-      <w:r>
-        <w:rPr>
-          <w:rFonts w:ascii="Cambria Math" w:hAnsi="Cambria Math"/>
-          <w:i/>
-        </w:rPr>
-        <w:t>i</w:t>
-      </w:r>
-      <w:proofErr w:type="spellEnd"/>
-      <w:r>
-        <w:rPr>
-          <w:rFonts w:ascii="Cambria Math" w:hAnsi="Cambria Math"/>
-          <w:i/>
-        </w:rPr>
-        <w:t>-n</w:t>
-      </w:r>
-      <w:r>
-        <w:t xml:space="preserve"> structure to generate gain. Semiconductor components are usually compact so diode lasers are commonly used in space-limited cases. Another advantage of diode lasers is that the</w:t>
-      </w:r>
-      <w:r>
-        <w:t>ir</w:t>
-      </w:r>
-      <w:r>
-        <w:t xml:space="preserve"> output frequency is tunable. </w:t>
-      </w:r>
-      <w:r>
-        <w:t xml:space="preserve">The cavity of a diode laser is controlling by a small grating in the diode laser head and the grating is </w:t>
-      </w:r>
-      <w:r>
-        <w:t xml:space="preserve">usually </w:t>
-      </w:r>
-      <w:r>
-        <w:t xml:space="preserve">attached to a piezo. By changing the voltage applied on the piezo, </w:t>
-      </w:r>
-      <w:r>
-        <w:lastRenderedPageBreak/>
-        <w:t xml:space="preserve">it is convenient to tune the output frequency. </w:t>
-      </w:r>
-      <w:r>
-        <w:t>In the experiments, following diode lasers are used:</w:t>
-      </w:r>
-    </w:p>
-    <w:p>
-      <w:pPr>
-        <w:pStyle w:val="ListBullet2"/>
-      </w:pPr>
-      <w:bookmarkStart w:id="21" w:name="_Ref444694550"/>
-      <w:r>
-        <w:t xml:space="preserve">Vortex tunable diode lasers from New Focus. </w:t>
-      </w:r>
-      <w:r>
-        <w:t xml:space="preserve">Continuous Wave or </w:t>
-      </w:r>
-      <w:r>
-        <w:t xml:space="preserve">CW laser. </w:t>
-      </w:r>
-      <w:r>
-        <w:t xml:space="preserve">Typical output frequency is </w:t>
-      </w:r>
-      <w:r>
-        <w:t>780 nm and output power 4</w:t>
-      </w:r>
-      <w:r>
-        <w:t xml:space="preserve">0 </w:t>
-      </w:r>
-      <w:proofErr w:type="spellStart"/>
-      <w:r>
-        <w:t>mW</w:t>
-      </w:r>
-      <w:proofErr w:type="spellEnd"/>
-      <w:r>
-        <w:t xml:space="preserve">. </w:t>
-      </w:r>
-      <w:r>
-        <w:t>They are used as trap and repump lasers for the Magneto-Optical Trap.</w:t>
       </w:r>
       <w:bookmarkEnd w:id="21"/>
     </w:p>
     <w:p>
       <w:pPr>
-        <w:pStyle w:val="ListBullet2"/>
-      </w:pPr>
-      <w:r>
-        <w:t xml:space="preserve">Millennia Vs diode laser from Spectra-Physics. </w:t>
-      </w:r>
-      <w:r>
-        <w:t xml:space="preserve">CW laser. </w:t>
-      </w:r>
-      <w:r>
-        <w:t xml:space="preserve">Typical output frequency is 532 nm and output power around 300 </w:t>
+        <w:pStyle w:val="ParagraphyContent"/>
+      </w:pPr>
+      <w:r>
+        <w:t xml:space="preserve">Diode lasers are lasers using a </w:t>
+      </w:r>
+      <w:r>
+        <w:rPr>
+          <w:rFonts w:ascii="Cambria Math" w:hAnsi="Cambria Math"/>
+          <w:i/>
+        </w:rPr>
+        <w:t>p-n</w:t>
+      </w:r>
+      <w:r>
+        <w:t xml:space="preserve"> junction or a </w:t>
+      </w:r>
+      <w:r>
+        <w:rPr>
+          <w:rFonts w:ascii="Cambria Math" w:hAnsi="Cambria Math"/>
+          <w:i/>
+        </w:rPr>
+        <w:t>p-</w:t>
       </w:r>
       <w:proofErr w:type="spellStart"/>
       <w:r>
-        <w:t>mW</w:t>
+        <w:rPr>
+          <w:rFonts w:ascii="Cambria Math" w:hAnsi="Cambria Math"/>
+          <w:i/>
+        </w:rPr>
+        <w:t>i</w:t>
       </w:r>
       <w:proofErr w:type="spellEnd"/>
       <w:r>
-        <w:t xml:space="preserve">. </w:t>
-      </w:r>
-      <w:r>
-        <w:t>It’s used as the pump of seed light.</w:t>
+        <w:rPr>
+          <w:rFonts w:ascii="Cambria Math" w:hAnsi="Cambria Math"/>
+          <w:i/>
+        </w:rPr>
+        <w:t>-n</w:t>
+      </w:r>
+      <w:r>
+        <w:t xml:space="preserve"> structure to generate gain. Semiconductor components are usually compact so diode lasers are commonly used in space-limited cases. Another advantage of diode lasers is that the</w:t>
+      </w:r>
+      <w:r>
+        <w:t>ir</w:t>
+      </w:r>
+      <w:r>
+        <w:t xml:space="preserve"> output frequency is tunable. </w:t>
+      </w:r>
+      <w:r>
+        <w:t xml:space="preserve">The cavity of a diode laser is controlling by a small grating in the diode laser head and the grating is </w:t>
+      </w:r>
+      <w:r>
+        <w:t xml:space="preserve">usually </w:t>
+      </w:r>
+      <w:r>
+        <w:t xml:space="preserve">attached to a piezo. By changing the voltage applied on the piezo, </w:t>
+      </w:r>
+      <w:r>
+        <w:lastRenderedPageBreak/>
+        <w:t xml:space="preserve">it is convenient to tune the output frequency. </w:t>
+      </w:r>
+      <w:r>
+        <w:t>In the experiments, following diode lasers are used:</w:t>
       </w:r>
     </w:p>
     <w:p>
       <w:pPr>
         <w:pStyle w:val="ListBullet2"/>
       </w:pPr>
-      <w:r>
-        <w:t xml:space="preserve">TA-SHG pro High Power Frequency-Doubled Tunable Diode Laser System. </w:t>
+      <w:bookmarkStart w:id="22" w:name="_Ref444694550"/>
+      <w:r>
+        <w:t xml:space="preserve">Vortex tunable diode lasers from New Focus. </w:t>
+      </w:r>
+      <w:r>
+        <w:t xml:space="preserve">Continuous Wave or </w:t>
       </w:r>
       <w:r>
         <w:t xml:space="preserve">CW laser. </w:t>
       </w:r>
       <w:r>
-        <w:t xml:space="preserve">Typical output frequency is 480 nm and output power 150 </w:t>
+        <w:t xml:space="preserve">Typical output frequency is </w:t>
+      </w:r>
+      <w:r>
+        <w:t>780 nm and output power 4</w:t>
+      </w:r>
+      <w:r>
+        <w:t xml:space="preserve">0 </w:t>
       </w:r>
       <w:proofErr w:type="spellStart"/>
       <w:r>
@@ -13991,27 +14002,78 @@
       </w:r>
       <w:proofErr w:type="spellEnd"/>
       <w:r>
-        <w:t>.</w:t>
-      </w:r>
-      <w:r>
-        <w:t xml:space="preserve"> </w:t>
-      </w:r>
-      <w:r>
-        <w:t xml:space="preserve">It’s used to generate Rydberg excitation pulses. </w:t>
-      </w:r>
+        <w:t xml:space="preserve">. </w:t>
+      </w:r>
+      <w:r>
+        <w:t>They are used as trap and repump lasers for the Magneto-Optical Trap.</w:t>
+      </w:r>
+      <w:bookmarkEnd w:id="22"/>
     </w:p>
     <w:p>
       <w:pPr>
+        <w:pStyle w:val="ListBullet2"/>
+      </w:pPr>
+      <w:r>
+        <w:t xml:space="preserve">Millennia Vs diode laser from Spectra-Physics. </w:t>
+      </w:r>
+      <w:r>
+        <w:t xml:space="preserve">CW laser. </w:t>
+      </w:r>
+      <w:r>
+        <w:t xml:space="preserve">Typical output frequency is 532 nm and output power around 300 </w:t>
+      </w:r>
+      <w:proofErr w:type="spellStart"/>
+      <w:r>
+        <w:t>mW</w:t>
+      </w:r>
+      <w:proofErr w:type="spellEnd"/>
+      <w:r>
+        <w:t xml:space="preserve">. </w:t>
+      </w:r>
+      <w:r>
+        <w:t>It’s used as the pump of seed light.</w:t>
+      </w:r>
+    </w:p>
+    <w:p>
+      <w:pPr>
+        <w:pStyle w:val="ListBullet2"/>
+      </w:pPr>
+      <w:r>
+        <w:t xml:space="preserve">TA-SHG pro High Power Frequency-Doubled Tunable Diode Laser System. </w:t>
+      </w:r>
+      <w:r>
+        <w:t xml:space="preserve">CW laser. </w:t>
+      </w:r>
+      <w:r>
+        <w:t xml:space="preserve">Typical output frequency is 480 nm and output power 150 </w:t>
+      </w:r>
+      <w:proofErr w:type="spellStart"/>
+      <w:r>
+        <w:t>mW</w:t>
+      </w:r>
+      <w:proofErr w:type="spellEnd"/>
+      <w:r>
+        <w:t>.</w:t>
+      </w:r>
+      <w:r>
+        <w:t xml:space="preserve"> </w:t>
+      </w:r>
+      <w:r>
+        <w:t xml:space="preserve">It’s used to generate Rydberg excitation pulses. </w:t>
+      </w:r>
+    </w:p>
+    <w:p>
+      <w:pPr>
         <w:pStyle w:val="Heading3"/>
       </w:pPr>
-      <w:bookmarkStart w:id="22" w:name="_Toc444874014"/>
+      <w:bookmarkStart w:id="23" w:name="_Toc444874014"/>
       <w:r>
         <w:t>Mode Lock Laser</w:t>
       </w:r>
       <w:r>
         <w:t>s</w:t>
       </w:r>
-      <w:bookmarkEnd w:id="22"/>
+      <w:bookmarkEnd w:id="23"/>
     </w:p>
     <w:p>
       <w:pPr>
@@ -14312,8 +14374,8 @@
       <w:pPr>
         <w:pStyle w:val="Caption"/>
       </w:pPr>
-      <w:bookmarkStart w:id="23" w:name="_Ref444777601"/>
-      <w:bookmarkStart w:id="24" w:name="_Toc444874035"/>
+      <w:bookmarkStart w:id="24" w:name="_Ref444777601"/>
+      <w:bookmarkStart w:id="25" w:name="_Toc444874035"/>
       <w:r>
         <w:t xml:space="preserve">Figure </w:t>
       </w:r>
@@ -14336,7 +14398,7 @@
           <w:t>7</w:t>
         </w:r>
       </w:fldSimple>
-      <w:bookmarkEnd w:id="23"/>
+      <w:bookmarkEnd w:id="24"/>
       <w:r>
         <w:rPr>
           <w:rFonts w:hint="eastAsia"/>
@@ -14421,7 +14483,7 @@
         </w:rPr>
         <w:t xml:space="preserve"> prism, we can produce a temporary unstable beam. Stronger intensity part in this beam will be enhanced thus produce pulsed outputs.</w:t>
       </w:r>
-      <w:bookmarkEnd w:id="24"/>
+      <w:bookmarkEnd w:id="25"/>
     </w:p>
     <w:p>
       <w:pPr>
@@ -14437,12 +14499,12 @@
       <w:pPr>
         <w:pStyle w:val="Heading3"/>
       </w:pPr>
-      <w:bookmarkStart w:id="25" w:name="_Toc444874015"/>
+      <w:bookmarkStart w:id="26" w:name="_Toc444874015"/>
       <w:r>
         <w:lastRenderedPageBreak/>
         <w:t>Chirped Pulse Amplification</w:t>
       </w:r>
-      <w:bookmarkEnd w:id="25"/>
+      <w:bookmarkEnd w:id="26"/>
     </w:p>
     <w:p>
       <w:pPr>
@@ -18006,8 +18068,8 @@
       <w:pPr>
         <w:pStyle w:val="Caption"/>
       </w:pPr>
-      <w:bookmarkStart w:id="26" w:name="_Ref444777627"/>
-      <w:bookmarkStart w:id="27" w:name="_Toc444874036"/>
+      <w:bookmarkStart w:id="27" w:name="_Ref444777627"/>
+      <w:bookmarkStart w:id="28" w:name="_Toc444874036"/>
       <w:r>
         <w:t xml:space="preserve">Figure </w:t>
       </w:r>
@@ -18030,7 +18092,7 @@
           <w:t>8</w:t>
         </w:r>
       </w:fldSimple>
-      <w:bookmarkEnd w:id="26"/>
+      <w:bookmarkEnd w:id="27"/>
       <w:r>
         <w:rPr>
           <w:rFonts w:hint="eastAsia"/>
@@ -18055,13 +18117,13 @@
         </w:rPr>
         <w:t xml:space="preserve"> using stretcher. Then the stretched pulse gets amplified. At last the pulse is compressed to be very short pulse with high energy.</w:t>
       </w:r>
-      <w:bookmarkEnd w:id="27"/>
+      <w:bookmarkEnd w:id="28"/>
     </w:p>
     <w:p>
       <w:pPr>
         <w:pStyle w:val="Heading3"/>
       </w:pPr>
-      <w:bookmarkStart w:id="28" w:name="_Toc444874016"/>
+      <w:bookmarkStart w:id="29" w:name="_Toc444874016"/>
       <w:r>
         <w:lastRenderedPageBreak/>
         <w:t>Regenerative A</w:t>
@@ -18069,7 +18131,7 @@
       <w:r>
         <w:t>mplifier</w:t>
       </w:r>
-      <w:bookmarkEnd w:id="28"/>
+      <w:bookmarkEnd w:id="29"/>
     </w:p>
     <w:p>
       <w:pPr>
@@ -19578,8 +19640,8 @@
           <w:rFonts w:cs="Times New Roman"/>
         </w:rPr>
       </w:pPr>
-      <w:bookmarkStart w:id="29" w:name="_Ref444777671"/>
-      <w:bookmarkStart w:id="30" w:name="_Toc444874037"/>
+      <w:bookmarkStart w:id="30" w:name="_Ref444777671"/>
+      <w:bookmarkStart w:id="31" w:name="_Toc444874037"/>
       <w:r>
         <w:t xml:space="preserve">Figure </w:t>
       </w:r>
@@ -19602,7 +19664,7 @@
           <w:t>9</w:t>
         </w:r>
       </w:fldSimple>
-      <w:bookmarkEnd w:id="29"/>
+      <w:bookmarkEnd w:id="30"/>
       <w:r>
         <w:rPr>
           <w:rFonts w:hint="eastAsia"/>
@@ -19621,13 +19683,13 @@
         </w:rPr>
         <w:t>. Switch in pockels cell controls when the pulse comes into the resonator and switch out pockels cell controls when the pulse comes out.</w:t>
       </w:r>
-      <w:bookmarkEnd w:id="30"/>
+      <w:bookmarkEnd w:id="31"/>
     </w:p>
     <w:p>
       <w:pPr>
         <w:pStyle w:val="Heading3"/>
       </w:pPr>
-      <w:bookmarkStart w:id="31" w:name="_Toc444874017"/>
+      <w:bookmarkStart w:id="32" w:name="_Toc444874017"/>
       <w:r>
         <w:lastRenderedPageBreak/>
         <w:t>Linear A</w:t>
@@ -19635,7 +19697,7 @@
       <w:r>
         <w:t>mplifier</w:t>
       </w:r>
-      <w:bookmarkEnd w:id="31"/>
+      <w:bookmarkEnd w:id="32"/>
     </w:p>
     <w:p>
       <w:pPr>
@@ -20597,8 +20659,8 @@
       <w:pPr>
         <w:pStyle w:val="Caption"/>
       </w:pPr>
-      <w:bookmarkStart w:id="32" w:name="_Ref444777686"/>
-      <w:bookmarkStart w:id="33" w:name="_Toc444874038"/>
+      <w:bookmarkStart w:id="33" w:name="_Ref444777686"/>
+      <w:bookmarkStart w:id="34" w:name="_Toc444874038"/>
       <w:r>
         <w:t xml:space="preserve">Figure </w:t>
       </w:r>
@@ -20621,7 +20683,7 @@
           <w:t>10</w:t>
         </w:r>
       </w:fldSimple>
-      <w:bookmarkEnd w:id="32"/>
+      <w:bookmarkEnd w:id="33"/>
       <w:r>
         <w:rPr>
           <w:rFonts w:hint="eastAsia"/>
@@ -20645,7 +20707,7 @@
         </w:rPr>
         <w:t>. Beam passes the gain medium multiple times and gets amplified.</w:t>
       </w:r>
-      <w:bookmarkEnd w:id="33"/>
+      <w:bookmarkEnd w:id="34"/>
     </w:p>
     <w:p>
       <w:pPr>
@@ -20660,7 +20722,7 @@
       <w:r>
         <w:t xml:space="preserve"> </w:t>
       </w:r>
-      <w:bookmarkStart w:id="34" w:name="_Toc444874018"/>
+      <w:bookmarkStart w:id="35" w:name="_Toc444874018"/>
       <w:r>
         <w:t>Dye L</w:t>
       </w:r>
@@ -20673,7 +20735,7 @@
       <w:r>
         <w:t>mplifier</w:t>
       </w:r>
-      <w:bookmarkEnd w:id="34"/>
+      <w:bookmarkEnd w:id="35"/>
     </w:p>
     <w:p>
       <w:pPr>
@@ -21956,7 +22018,7 @@
       <w:pPr>
         <w:pStyle w:val="Caption"/>
       </w:pPr>
-      <w:bookmarkStart w:id="35" w:name="_Toc444874039"/>
+      <w:bookmarkStart w:id="36" w:name="_Toc444874039"/>
       <w:r>
         <w:t xml:space="preserve">Figure </w:t>
       </w:r>
@@ -22008,7 +22070,7 @@
       <w:r>
         <w:t>. The angle of the tuning grating determines the output frequency.</w:t>
       </w:r>
-      <w:bookmarkEnd w:id="35"/>
+      <w:bookmarkEnd w:id="36"/>
     </w:p>
     <w:p>
       <w:pPr>
@@ -23061,8 +23123,8 @@
           <w:szCs w:val="22"/>
         </w:rPr>
       </w:pPr>
-      <w:bookmarkStart w:id="36" w:name="_Ref444777712"/>
-      <w:bookmarkStart w:id="37" w:name="_Toc444874040"/>
+      <w:bookmarkStart w:id="37" w:name="_Ref444777712"/>
+      <w:bookmarkStart w:id="38" w:name="_Toc444874040"/>
       <w:r>
         <w:t xml:space="preserve">Figure </w:t>
       </w:r>
@@ -23085,7 +23147,7 @@
           <w:t>12</w:t>
         </w:r>
       </w:fldSimple>
-      <w:bookmarkEnd w:id="36"/>
+      <w:bookmarkEnd w:id="37"/>
       <w:r>
         <w:t xml:space="preserve">: </w:t>
       </w:r>
@@ -23103,14 +23165,14 @@
         </w:rPr>
         <w:t>.</w:t>
       </w:r>
-      <w:bookmarkEnd w:id="37"/>
+      <w:bookmarkEnd w:id="38"/>
     </w:p>
     <w:p/>
     <w:p>
       <w:pPr>
         <w:pStyle w:val="Heading2"/>
       </w:pPr>
-      <w:bookmarkStart w:id="38" w:name="_Toc444874019"/>
+      <w:bookmarkStart w:id="39" w:name="_Toc444874019"/>
       <w:proofErr w:type="spellStart"/>
       <w:r>
         <w:t>Tera</w:t>
@@ -23131,7 +23193,7 @@
       <w:r>
         <w:t>s</w:t>
       </w:r>
-      <w:bookmarkEnd w:id="38"/>
+      <w:bookmarkEnd w:id="39"/>
       <w:r>
         <w:t xml:space="preserve"> </w:t>
       </w:r>
@@ -23140,7 +23202,7 @@
       <w:pPr>
         <w:pStyle w:val="Heading3"/>
       </w:pPr>
-      <w:bookmarkStart w:id="39" w:name="_Toc444874020"/>
+      <w:bookmarkStart w:id="40" w:name="_Toc444874020"/>
       <w:proofErr w:type="spellStart"/>
       <w:r>
         <w:t>Tera</w:t>
@@ -23149,7 +23211,7 @@
       <w:r>
         <w:t xml:space="preserve"> Hertz Generation</w:t>
       </w:r>
-      <w:bookmarkEnd w:id="39"/>
+      <w:bookmarkEnd w:id="40"/>
     </w:p>
     <w:p>
       <w:pPr>
@@ -23206,8 +23268,6 @@
         </w:rPr>
         <w:t xml:space="preserve">The THz pulses work as pump and probe tools. </w:t>
       </w:r>
-      <w:bookmarkStart w:id="40" w:name="_GoBack"/>
-      <w:bookmarkEnd w:id="40"/>
     </w:p>
     <w:p>
       <w:pPr>
@@ -24613,15 +24673,7 @@
         </m:sSup>
       </m:oMath>
       <w:r>
-        <w:t xml:space="preserve"> </w:t>
-      </w:r>
-      <w:proofErr w:type="spellStart"/>
-      <w:r>
-        <w:t>torr</w:t>
-      </w:r>
-      <w:proofErr w:type="spellEnd"/>
-      <w:r>
-        <w:t>.</w:t>
+        <w:t xml:space="preserve"> torr.</w:t>
       </w:r>
       <w:r>
         <w:t xml:space="preserve"> If the pressure is higher than this reading, there might be some leakage. </w:t>
@@ -26218,7 +26270,7 @@
         <w:rStyle w:val="PageNumber"/>
         <w:noProof/>
       </w:rPr>
-      <w:t>II</w:t>
+      <w:t>III</w:t>
     </w:r>
     <w:r>
       <w:rPr>
@@ -26309,7 +26361,7 @@
         <w:rStyle w:val="PageNumber"/>
         <w:noProof/>
       </w:rPr>
-      <w:t>19</w:t>
+      <w:t>7</w:t>
     </w:r>
     <w:r>
       <w:rPr>
@@ -29677,7 +29729,7 @@
 </file>
 
 <file path=customXml/itemProps1.xml><?xml version="1.0" encoding="utf-8"?>
-<ds:datastoreItem xmlns:ds="http://schemas.openxmlformats.org/officeDocument/2006/customXml" ds:itemID="{E52BE0F3-8DFA-CA40-BCD6-109D946BB0FE}">
+<ds:datastoreItem xmlns:ds="http://schemas.openxmlformats.org/officeDocument/2006/customXml" ds:itemID="{17ED1A15-4BCA-0445-BA5F-50B32A7B9D69}">
   <ds:schemaRefs>
     <ds:schemaRef ds:uri="http://schemas.openxmlformats.org/officeDocument/2006/bibliography"/>
   </ds:schemaRefs>

</xml_diff>